<commit_message>
Update instructions for metadata
</commit_message>
<xml_diff>
--- a/Data/Metadata/metadata.docx
+++ b/Data/Metadata/metadata.docx
@@ -1,6 +1,6 @@
 
 <file path=word/document.xml><?xml version="1.0" encoding="utf-8"?>
-<w:document xmlns:wpc="http://schemas.microsoft.com/office/word/2010/wordprocessingCanvas" xmlns:cx="http://schemas.microsoft.com/office/drawing/2014/chartex" xmlns:cx1="http://schemas.microsoft.com/office/drawing/2015/9/8/chartex" xmlns:cx2="http://schemas.microsoft.com/office/drawing/2015/10/21/chartex" xmlns:cx3="http://schemas.microsoft.com/office/drawing/2016/5/9/chartex" xmlns:cx4="http://schemas.microsoft.com/office/drawing/2016/5/10/chartex" xmlns:cx5="http://schemas.microsoft.com/office/drawing/2016/5/11/chartex" xmlns:cx6="http://schemas.microsoft.com/office/drawing/2016/5/12/chartex" xmlns:cx7="http://schemas.microsoft.com/office/drawing/2016/5/13/chartex" xmlns:cx8="http://schemas.microsoft.com/office/drawing/2016/5/14/chartex" xmlns:mc="http://schemas.openxmlformats.org/markup-compatibility/2006" xmlns:aink="http://schemas.microsoft.com/office/drawing/2016/ink" xmlns:am3d="http://schemas.microsoft.com/office/drawing/2017/model3d" xmlns:o="urn:schemas-microsoft-com:office:office" xmlns:oel="http://schemas.microsoft.com/office/2019/extlst" xmlns:r="http://schemas.openxmlformats.org/officeDocument/2006/relationships" xmlns:m="http://schemas.openxmlformats.org/officeDocument/2006/math" xmlns:v="urn:schemas-microsoft-com:vml" xmlns:wp14="http://schemas.microsoft.com/office/word/2010/wordprocessingDrawing" xmlns:wp="http://schemas.openxmlformats.org/drawingml/2006/wordprocessingDrawing" xmlns:w10="urn:schemas-microsoft-com:office:word" xmlns:w="http://schemas.openxmlformats.org/wordprocessingml/2006/main" xmlns:w14="http://schemas.microsoft.com/office/word/2010/wordml" xmlns:w15="http://schemas.microsoft.com/office/word/2012/wordml" xmlns:w16cex="http://schemas.microsoft.com/office/word/2018/wordml/cex" xmlns:w16cid="http://schemas.microsoft.com/office/word/2016/wordml/cid" xmlns:w16="http://schemas.microsoft.com/office/word/2018/wordml" xmlns:w16sdtdh="http://schemas.microsoft.com/office/word/2020/wordml/sdtdatahash" xmlns:w16se="http://schemas.microsoft.com/office/word/2015/wordml/symex" xmlns:wpg="http://schemas.microsoft.com/office/word/2010/wordprocessingGroup" xmlns:wpi="http://schemas.microsoft.com/office/word/2010/wordprocessingInk" xmlns:wne="http://schemas.microsoft.com/office/word/2006/wordml" xmlns:wps="http://schemas.microsoft.com/office/word/2010/wordprocessingShape" mc:Ignorable="w14 w15 w16se w16cid w16 w16cex w16sdtdh wp14">
+<w:document xmlns:wpc="http://schemas.microsoft.com/office/word/2010/wordprocessingCanvas" xmlns:cx="http://schemas.microsoft.com/office/drawing/2014/chartex" xmlns:cx1="http://schemas.microsoft.com/office/drawing/2015/9/8/chartex" xmlns:cx2="http://schemas.microsoft.com/office/drawing/2015/10/21/chartex" xmlns:cx3="http://schemas.microsoft.com/office/drawing/2016/5/9/chartex" xmlns:cx4="http://schemas.microsoft.com/office/drawing/2016/5/10/chartex" xmlns:cx5="http://schemas.microsoft.com/office/drawing/2016/5/11/chartex" xmlns:cx6="http://schemas.microsoft.com/office/drawing/2016/5/12/chartex" xmlns:cx7="http://schemas.microsoft.com/office/drawing/2016/5/13/chartex" xmlns:cx8="http://schemas.microsoft.com/office/drawing/2016/5/14/chartex" xmlns:mc="http://schemas.openxmlformats.org/markup-compatibility/2006" xmlns:aink="http://schemas.microsoft.com/office/drawing/2016/ink" xmlns:am3d="http://schemas.microsoft.com/office/drawing/2017/model3d" xmlns:o="urn:schemas-microsoft-com:office:office" xmlns:r="http://schemas.openxmlformats.org/officeDocument/2006/relationships" xmlns:m="http://schemas.openxmlformats.org/officeDocument/2006/math" xmlns:v="urn:schemas-microsoft-com:vml" xmlns:wp14="http://schemas.microsoft.com/office/word/2010/wordprocessingDrawing" xmlns:wp="http://schemas.openxmlformats.org/drawingml/2006/wordprocessingDrawing" xmlns:w10="urn:schemas-microsoft-com:office:word" xmlns:w="http://schemas.openxmlformats.org/wordprocessingml/2006/main" xmlns:w14="http://schemas.microsoft.com/office/word/2010/wordml" xmlns:w15="http://schemas.microsoft.com/office/word/2012/wordml" xmlns:w16cid="http://schemas.microsoft.com/office/word/2016/wordml/cid" xmlns:w16se="http://schemas.microsoft.com/office/word/2015/wordml/symex" xmlns:wpg="http://schemas.microsoft.com/office/word/2010/wordprocessingGroup" xmlns:wpi="http://schemas.microsoft.com/office/word/2010/wordprocessingInk" xmlns:wne="http://schemas.microsoft.com/office/word/2006/wordml" xmlns:wps="http://schemas.microsoft.com/office/word/2010/wordprocessingShape" mc:Ignorable="w14 w15 w16se w16cid wp14">
   <w:body>
     <w:p>
       <w:pPr>
@@ -31,41 +31,69 @@
     <w:p>
       <w:pPr>
         <w:jc w:val="center"/>
-      </w:pPr>
-      <w:r>
+        <w:rPr>
+          <w:sz w:val="28"/>
+        </w:rPr>
+      </w:pPr>
+      <w:r>
+        <w:rPr>
+          <w:sz w:val="28"/>
+        </w:rPr>
         <w:t>for</w:t>
       </w:r>
       <w:r>
+        <w:rPr>
+          <w:sz w:val="28"/>
+        </w:rPr>
         <w:t xml:space="preserve"> “</w:t>
       </w:r>
       <w:r>
-        <w:t>Title</w:t>
-      </w:r>
-      <w:r>
-        <w:t xml:space="preserve"> of </w:t>
-      </w:r>
-      <w:r>
+        <w:rPr>
+          <w:sz w:val="28"/>
+        </w:rPr>
+        <w:t xml:space="preserve">Title of </w:t>
+      </w:r>
+      <w:r>
+        <w:rPr>
+          <w:sz w:val="28"/>
+        </w:rPr>
         <w:t>Paper</w:t>
       </w:r>
       <w:r>
+        <w:rPr>
+          <w:sz w:val="28"/>
+        </w:rPr>
         <w:t>”</w:t>
       </w:r>
       <w:r>
+        <w:rPr>
+          <w:sz w:val="28"/>
+        </w:rPr>
         <w:t xml:space="preserve"> by </w:t>
       </w:r>
       <w:r>
+        <w:rPr>
+          <w:sz w:val="28"/>
+        </w:rPr>
         <w:t>Author</w:t>
       </w:r>
-    </w:p>
-    <w:p>
-      <w:pPr>
-        <w:rPr>
-          <w:rFonts w:ascii="Arial" w:hAnsi="Arial" w:cs="Arial"/>
-        </w:rPr>
-      </w:pPr>
-    </w:p>
-    <w:p>
-      <w:pPr>
+      <w:r>
+        <w:rPr>
+          <w:sz w:val="28"/>
+        </w:rPr>
+        <w:t>(s)</w:t>
+      </w:r>
+    </w:p>
+    <w:p>
+      <w:pPr>
+        <w:rPr>
+          <w:rFonts w:ascii="Arial" w:hAnsi="Arial" w:cs="Arial"/>
+        </w:rPr>
+      </w:pPr>
+    </w:p>
+    <w:p>
+      <w:pPr>
+        <w:jc w:val="both"/>
         <w:rPr>
           <w:rFonts w:ascii="Arial" w:hAnsi="Arial" w:cs="Arial"/>
         </w:rPr>
@@ -92,49 +120,73 @@
         <w:rPr>
           <w:rFonts w:ascii="Arial" w:hAnsi="Arial" w:cs="Arial"/>
         </w:rPr>
-        <w:t>:</w:t>
-      </w:r>
-    </w:p>
-    <w:p>
-      <w:pPr>
-        <w:pStyle w:val="ListParagraph"/>
-        <w:numPr>
-          <w:ilvl w:val="0"/>
-          <w:numId w:val="7"/>
-        </w:numPr>
-        <w:rPr>
-          <w:rFonts w:ascii="Arial" w:hAnsi="Arial" w:cs="Arial"/>
-        </w:rPr>
-      </w:pPr>
-      <w:r>
-        <w:rPr>
-          <w:rFonts w:ascii="Arial" w:hAnsi="Arial" w:cs="Arial"/>
-        </w:rPr>
-        <w:t>Raw folder to</w:t>
-      </w:r>
-      <w:r>
-        <w:rPr>
-          <w:rFonts w:ascii="Arial" w:hAnsi="Arial" w:cs="Arial"/>
-        </w:rPr>
         <w:t xml:space="preserve"> </w:t>
       </w:r>
       <w:r>
         <w:rPr>
           <w:rFonts w:ascii="Arial" w:hAnsi="Arial" w:cs="Arial"/>
         </w:rPr>
+        <w:t>Raw</w:t>
+      </w:r>
+      <w:r>
+        <w:rPr>
+          <w:rFonts w:ascii="Arial" w:hAnsi="Arial" w:cs="Arial"/>
+        </w:rPr>
+        <w:t xml:space="preserve"> and </w:t>
+      </w:r>
+      <w:r>
+        <w:rPr>
+          <w:rFonts w:ascii="Arial" w:hAnsi="Arial" w:cs="Arial"/>
+        </w:rPr>
+        <w:t>Analytic folder</w:t>
+      </w:r>
+      <w:r>
+        <w:rPr>
+          <w:rFonts w:ascii="Arial" w:hAnsi="Arial" w:cs="Arial"/>
+        </w:rPr>
+        <w:t>s</w:t>
+      </w:r>
+      <w:r>
+        <w:rPr>
+          <w:rFonts w:ascii="Arial" w:hAnsi="Arial" w:cs="Arial"/>
+        </w:rPr>
+        <w:t xml:space="preserve"> to</w:t>
+      </w:r>
+      <w:r>
+        <w:rPr>
+          <w:rFonts w:ascii="Arial" w:hAnsi="Arial" w:cs="Arial"/>
+        </w:rPr>
+        <w:t xml:space="preserve"> </w:t>
+      </w:r>
+      <w:r>
+        <w:rPr>
+          <w:rFonts w:ascii="Arial" w:hAnsi="Arial" w:cs="Arial"/>
+        </w:rPr>
         <w:t>d</w:t>
       </w:r>
       <w:r>
         <w:rPr>
           <w:rFonts w:ascii="Arial" w:hAnsi="Arial" w:cs="Arial"/>
         </w:rPr>
-        <w:t xml:space="preserve">ocument the data sources </w:t>
-      </w:r>
-      <w:r>
-        <w:rPr>
-          <w:rFonts w:ascii="Arial" w:hAnsi="Arial" w:cs="Arial"/>
-        </w:rPr>
-        <w:t xml:space="preserve">and </w:t>
+        <w:t xml:space="preserve">ocument the data sources and </w:t>
+      </w:r>
+      <w:r>
+        <w:rPr>
+          <w:rFonts w:ascii="Arial" w:hAnsi="Arial" w:cs="Arial"/>
+        </w:rPr>
+        <w:t xml:space="preserve">the </w:t>
+      </w:r>
+      <w:r>
+        <w:rPr>
+          <w:rFonts w:ascii="Arial" w:hAnsi="Arial" w:cs="Arial"/>
+        </w:rPr>
+        <w:t>variables used in the paper</w:t>
+      </w:r>
+      <w:r>
+        <w:rPr>
+          <w:rFonts w:ascii="Arial" w:hAnsi="Arial" w:cs="Arial"/>
+        </w:rPr>
+        <w:t xml:space="preserve">, as well as to </w:t>
       </w:r>
       <w:r>
         <w:rPr>
@@ -146,67 +198,37 @@
         <w:rPr>
           <w:rFonts w:ascii="Arial" w:hAnsi="Arial" w:cs="Arial"/>
         </w:rPr>
-        <w:t>rovide instructions on how to update the original data files</w:t>
-      </w:r>
-      <w:r>
-        <w:rPr>
-          <w:rFonts w:ascii="Arial" w:hAnsi="Arial" w:cs="Arial"/>
-        </w:rPr>
-        <w:t xml:space="preserve">. </w:t>
-      </w:r>
-    </w:p>
-    <w:p>
-      <w:pPr>
-        <w:pStyle w:val="ListParagraph"/>
-        <w:numPr>
-          <w:ilvl w:val="0"/>
-          <w:numId w:val="7"/>
-        </w:numPr>
-        <w:rPr>
-          <w:rFonts w:ascii="Arial" w:hAnsi="Arial" w:cs="Arial"/>
-        </w:rPr>
-      </w:pPr>
-      <w:r>
-        <w:rPr>
-          <w:rFonts w:ascii="Arial" w:hAnsi="Arial" w:cs="Arial"/>
-        </w:rPr>
-        <w:t>Analytic folder to</w:t>
-      </w:r>
-      <w:r>
-        <w:rPr>
-          <w:rFonts w:ascii="Arial" w:hAnsi="Arial" w:cs="Arial"/>
-        </w:rPr>
-        <w:t xml:space="preserve"> </w:t>
-      </w:r>
-      <w:r>
-        <w:rPr>
-          <w:rFonts w:ascii="Arial" w:hAnsi="Arial" w:cs="Arial"/>
-        </w:rPr>
-        <w:t>d</w:t>
-      </w:r>
-      <w:r>
-        <w:rPr>
-          <w:rFonts w:ascii="Arial" w:hAnsi="Arial" w:cs="Arial"/>
-        </w:rPr>
-        <w:t xml:space="preserve">ocument </w:t>
-      </w:r>
-      <w:r>
-        <w:rPr>
-          <w:rFonts w:ascii="Arial" w:hAnsi="Arial" w:cs="Arial"/>
-        </w:rPr>
-        <w:t xml:space="preserve">the </w:t>
-      </w:r>
-      <w:r>
-        <w:rPr>
-          <w:rFonts w:ascii="Arial" w:hAnsi="Arial" w:cs="Arial"/>
-        </w:rPr>
-        <w:t>variables used in the paper</w:t>
+        <w:t>rovide instructions on how to update the files</w:t>
       </w:r>
       <w:r>
         <w:rPr>
           <w:rFonts w:ascii="Arial" w:hAnsi="Arial" w:cs="Arial"/>
         </w:rPr>
         <w:t>.</w:t>
+      </w:r>
+      <w:r>
+        <w:rPr>
+          <w:rFonts w:ascii="Arial" w:hAnsi="Arial" w:cs="Arial"/>
+        </w:rPr>
+        <w:t xml:space="preserve"> The information for each file serves as a </w:t>
+      </w:r>
+      <w:r>
+        <w:rPr>
+          <w:rFonts w:ascii="Arial" w:hAnsi="Arial" w:cs="Arial"/>
+        </w:rPr>
+        <w:t xml:space="preserve">codebook </w:t>
+      </w:r>
+      <w:r>
+        <w:rPr>
+          <w:rFonts w:ascii="Arial" w:hAnsi="Arial" w:cs="Arial"/>
+        </w:rPr>
+        <w:t xml:space="preserve">for </w:t>
+      </w:r>
+      <w:r>
+        <w:rPr>
+          <w:rFonts w:ascii="Arial" w:hAnsi="Arial" w:cs="Arial"/>
+        </w:rPr>
+        <w:t>a user to work with and interpret the data appropriately.</w:t>
       </w:r>
     </w:p>
     <w:p>
@@ -225,7 +247,7 @@
     </w:p>
     <w:tbl>
       <w:tblPr>
-        <w:tblStyle w:val="TableGrid"/>
+        <w:tblStyle w:val="Tablaconcuadrcula"/>
         <w:tblW w:w="0" w:type="auto"/>
         <w:tblBorders>
           <w:top w:val="none" w:sz="0" w:space="0" w:color="auto"/>
@@ -293,7 +315,7 @@
     </w:p>
     <w:p>
       <w:pPr>
-        <w:pStyle w:val="ListParagraph"/>
+        <w:pStyle w:val="Prrafodelista"/>
         <w:numPr>
           <w:ilvl w:val="0"/>
           <w:numId w:val="1"/>
@@ -350,7 +372,7 @@
     </w:p>
     <w:p>
       <w:pPr>
-        <w:pStyle w:val="ListParagraph"/>
+        <w:pStyle w:val="Prrafodelista"/>
         <w:numPr>
           <w:ilvl w:val="0"/>
           <w:numId w:val="2"/>
@@ -363,32 +385,20 @@
         <w:rPr>
           <w:rFonts w:ascii="Arial" w:hAnsi="Arial" w:cs="Arial"/>
         </w:rPr>
-        <w:t>Description of the file</w:t>
-      </w:r>
-      <w:r>
-        <w:rPr>
-          <w:rFonts w:ascii="Arial" w:hAnsi="Arial" w:cs="Arial"/>
-        </w:rPr>
-        <w:t>:</w:t>
-      </w:r>
-    </w:p>
-    <w:p>
-      <w:pPr>
-        <w:rPr>
-          <w:rFonts w:ascii="Arial" w:hAnsi="Arial" w:cs="Arial"/>
-        </w:rPr>
-      </w:pPr>
-      <w:r>
-        <w:rPr>
-          <w:rFonts w:ascii="Arial" w:hAnsi="Arial" w:cs="Arial"/>
-        </w:rPr>
-        <w:t>&lt;</w:t>
-      </w:r>
-      <w:r>
-        <w:rPr>
-          <w:rFonts w:ascii="Arial" w:hAnsi="Arial" w:cs="Arial"/>
-        </w:rPr>
-        <w:t>Summary, context</w:t>
+        <w:t>Description of the file:</w:t>
+      </w:r>
+    </w:p>
+    <w:p>
+      <w:pPr>
+        <w:rPr>
+          <w:rFonts w:ascii="Arial" w:hAnsi="Arial" w:cs="Arial"/>
+        </w:rPr>
+      </w:pPr>
+      <w:r>
+        <w:rPr>
+          <w:rFonts w:ascii="Arial" w:hAnsi="Arial" w:cs="Arial"/>
+        </w:rPr>
+        <w:t>&lt;Summary, context</w:t>
       </w:r>
       <w:r>
         <w:rPr>
@@ -430,25 +440,19 @@
         <w:rPr>
           <w:rFonts w:ascii="Arial" w:hAnsi="Arial" w:cs="Arial"/>
         </w:rPr>
-        <w:t>.</w:t>
-      </w:r>
-      <w:r>
-        <w:rPr>
-          <w:rFonts w:ascii="Arial" w:hAnsi="Arial" w:cs="Arial"/>
-        </w:rPr>
-        <w:t>&gt;</w:t>
-      </w:r>
-    </w:p>
-    <w:p>
-      <w:pPr>
-        <w:rPr>
-          <w:rFonts w:ascii="Arial" w:hAnsi="Arial" w:cs="Arial"/>
-        </w:rPr>
-      </w:pPr>
-    </w:p>
-    <w:p>
-      <w:pPr>
-        <w:pStyle w:val="ListParagraph"/>
+        <w:t>.&gt;</w:t>
+      </w:r>
+    </w:p>
+    <w:p>
+      <w:pPr>
+        <w:rPr>
+          <w:rFonts w:ascii="Arial" w:hAnsi="Arial" w:cs="Arial"/>
+        </w:rPr>
+      </w:pPr>
+    </w:p>
+    <w:p>
+      <w:pPr>
+        <w:pStyle w:val="Prrafodelista"/>
         <w:numPr>
           <w:ilvl w:val="0"/>
           <w:numId w:val="2"/>
@@ -522,7 +526,7 @@
     </w:p>
     <w:p>
       <w:pPr>
-        <w:pStyle w:val="ListParagraph"/>
+        <w:pStyle w:val="Prrafodelista"/>
         <w:numPr>
           <w:ilvl w:val="0"/>
           <w:numId w:val="2"/>
@@ -608,7 +612,7 @@
     </w:p>
     <w:p>
       <w:pPr>
-        <w:pStyle w:val="ListParagraph"/>
+        <w:pStyle w:val="Prrafodelista"/>
         <w:numPr>
           <w:ilvl w:val="0"/>
           <w:numId w:val="2"/>
@@ -627,19 +631,25 @@
         <w:rPr>
           <w:rFonts w:ascii="Arial" w:hAnsi="Arial" w:cs="Arial"/>
         </w:rPr>
-        <w:t xml:space="preserve"> replicate/</w:t>
-      </w:r>
-      <w:r>
-        <w:rPr>
-          <w:rFonts w:ascii="Arial" w:hAnsi="Arial" w:cs="Arial"/>
-        </w:rPr>
-        <w:t>update the file</w:t>
-      </w:r>
-      <w:r>
-        <w:rPr>
-          <w:rFonts w:ascii="Arial" w:hAnsi="Arial" w:cs="Arial"/>
-        </w:rPr>
-        <w:t>:</w:t>
+        <w:t xml:space="preserve"> </w:t>
+      </w:r>
+      <w:r>
+        <w:rPr>
+          <w:rFonts w:ascii="Arial" w:hAnsi="Arial" w:cs="Arial"/>
+        </w:rPr>
+        <w:t>download</w:t>
+      </w:r>
+      <w:r>
+        <w:rPr>
+          <w:rFonts w:ascii="Arial" w:hAnsi="Arial" w:cs="Arial"/>
+        </w:rPr>
+        <w:t>/</w:t>
+      </w:r>
+      <w:r>
+        <w:rPr>
+          <w:rFonts w:ascii="Arial" w:hAnsi="Arial" w:cs="Arial"/>
+        </w:rPr>
+        <w:t>update the file:</w:t>
       </w:r>
     </w:p>
     <w:p>
@@ -682,13 +692,13 @@
         <w:rPr>
           <w:rFonts w:ascii="Arial" w:hAnsi="Arial" w:cs="Arial"/>
         </w:rPr>
-        <w:t xml:space="preserve">, original file name and </w:t>
-      </w:r>
-      <w:r>
-        <w:rPr>
-          <w:rFonts w:ascii="Arial" w:hAnsi="Arial" w:cs="Arial"/>
-        </w:rPr>
-        <w:t>extension</w:t>
+        <w:t>, original file name and extension</w:t>
+      </w:r>
+      <w:r>
+        <w:rPr>
+          <w:rFonts w:ascii="Arial" w:hAnsi="Arial" w:cs="Arial"/>
+        </w:rPr>
+        <w:t>, OS requirements, warnings when downloading file, considerations</w:t>
       </w:r>
       <w:r>
         <w:rPr>
@@ -700,37 +710,19 @@
         <w:rPr>
           <w:rFonts w:ascii="Arial" w:hAnsi="Arial" w:cs="Arial"/>
         </w:rPr>
-        <w:t xml:space="preserve">considerations, </w:t>
-      </w:r>
-      <w:r>
-        <w:rPr>
-          <w:rFonts w:ascii="Arial" w:hAnsi="Arial" w:cs="Arial"/>
-        </w:rPr>
-        <w:t>manual adjustments</w:t>
-      </w:r>
-      <w:r>
-        <w:rPr>
-          <w:rFonts w:ascii="Arial" w:hAnsi="Arial" w:cs="Arial"/>
-        </w:rPr>
-        <w:t>, color code</w:t>
-      </w:r>
-      <w:r>
-        <w:rPr>
-          <w:rFonts w:ascii="Arial" w:hAnsi="Arial" w:cs="Arial"/>
-        </w:rPr>
-        <w:t>, system requirements</w:t>
-      </w:r>
-      <w:r>
-        <w:rPr>
-          <w:rFonts w:ascii="Arial" w:hAnsi="Arial" w:cs="Arial"/>
-        </w:rPr>
-        <w:t>, warnings</w:t>
-      </w:r>
-      <w:r>
-        <w:rPr>
-          <w:rFonts w:ascii="Arial" w:hAnsi="Arial" w:cs="Arial"/>
-        </w:rPr>
-        <w:t>.</w:t>
+        <w:t>(minimal)</w:t>
+      </w:r>
+      <w:r>
+        <w:rPr>
+          <w:rFonts w:ascii="Arial" w:hAnsi="Arial" w:cs="Arial"/>
+        </w:rPr>
+        <w:t xml:space="preserve"> </w:t>
+      </w:r>
+      <w:r>
+        <w:rPr>
+          <w:rFonts w:ascii="Arial" w:hAnsi="Arial" w:cs="Arial"/>
+        </w:rPr>
+        <w:t>manual adjustments, color code.</w:t>
       </w:r>
       <w:r>
         <w:rPr>
@@ -748,7 +740,7 @@
     </w:p>
     <w:p>
       <w:pPr>
-        <w:pStyle w:val="ListParagraph"/>
+        <w:pStyle w:val="Prrafodelista"/>
         <w:numPr>
           <w:ilvl w:val="0"/>
           <w:numId w:val="2"/>
@@ -780,48 +772,36 @@
         <w:rPr>
           <w:rFonts w:ascii="Arial" w:hAnsi="Arial" w:cs="Arial"/>
         </w:rPr>
+        <w:t>L</w:t>
+      </w:r>
+      <w:r>
+        <w:rPr>
+          <w:rFonts w:ascii="Arial" w:hAnsi="Arial" w:cs="Arial"/>
+        </w:rPr>
+        <w:t>ag in release of information</w:t>
+      </w:r>
+      <w:r>
+        <w:rPr>
+          <w:rFonts w:ascii="Arial" w:hAnsi="Arial" w:cs="Arial"/>
+        </w:rPr>
+        <w:t>, s</w:t>
+      </w:r>
+      <w:r>
+        <w:rPr>
+          <w:rFonts w:ascii="Arial" w:hAnsi="Arial" w:cs="Arial"/>
+        </w:rPr>
+        <w:t>ampling methods and weights, population from which the sample was drawn,</w:t>
+      </w:r>
+      <w:r>
+        <w:rPr>
+          <w:rFonts w:ascii="Arial" w:hAnsi="Arial" w:cs="Arial"/>
+        </w:rPr>
         <w:t xml:space="preserve"> </w:t>
       </w:r>
       <w:r>
         <w:rPr>
           <w:rFonts w:ascii="Arial" w:hAnsi="Arial" w:cs="Arial"/>
         </w:rPr>
-        <w:t>L</w:t>
-      </w:r>
-      <w:r>
-        <w:rPr>
-          <w:rFonts w:ascii="Arial" w:hAnsi="Arial" w:cs="Arial"/>
-        </w:rPr>
-        <w:t>ag in release of information</w:t>
-      </w:r>
-      <w:r>
-        <w:rPr>
-          <w:rFonts w:ascii="Arial" w:hAnsi="Arial" w:cs="Arial"/>
-        </w:rPr>
-        <w:t xml:space="preserve">, </w:t>
-      </w:r>
-      <w:r>
-        <w:rPr>
-          <w:rFonts w:ascii="Arial" w:hAnsi="Arial" w:cs="Arial"/>
-        </w:rPr>
-        <w:t>s</w:t>
-      </w:r>
-      <w:r>
-        <w:rPr>
-          <w:rFonts w:ascii="Arial" w:hAnsi="Arial" w:cs="Arial"/>
-        </w:rPr>
-        <w:t>ampling methods and weights, population from which the sample was drawn,</w:t>
-      </w:r>
-      <w:r>
-        <w:rPr>
-          <w:rFonts w:ascii="Arial" w:hAnsi="Arial" w:cs="Arial"/>
-        </w:rPr>
-        <w:t xml:space="preserve"> </w:t>
-      </w:r>
-      <w:r>
-        <w:rPr>
-          <w:rFonts w:ascii="Arial" w:hAnsi="Arial" w:cs="Arial"/>
-        </w:rPr>
         <w:t>structure of the data (e.g. long vs wide format).</w:t>
       </w:r>
       <w:r>
@@ -840,7 +820,7 @@
     </w:p>
     <w:p>
       <w:pPr>
-        <w:pStyle w:val="ListParagraph"/>
+        <w:pStyle w:val="Prrafodelista"/>
         <w:numPr>
           <w:ilvl w:val="0"/>
           <w:numId w:val="2"/>
@@ -853,18 +833,12 @@
         <w:rPr>
           <w:rFonts w:ascii="Arial" w:hAnsi="Arial" w:cs="Arial"/>
         </w:rPr>
-        <w:t>Variables in file</w:t>
-      </w:r>
-      <w:r>
-        <w:rPr>
-          <w:rFonts w:ascii="Arial" w:hAnsi="Arial" w:cs="Arial"/>
-        </w:rPr>
-        <w:t>:</w:t>
+        <w:t>Variables in file:</w:t>
       </w:r>
     </w:p>
     <w:tbl>
       <w:tblPr>
-        <w:tblStyle w:val="TableGrid"/>
+        <w:tblStyle w:val="Tablaconcuadrcula"/>
         <w:tblW w:w="0" w:type="auto"/>
         <w:tblLook w:val="04A0" w:firstRow="1" w:lastRow="0" w:firstColumn="1" w:lastColumn="0" w:noHBand="0" w:noVBand="1"/>
       </w:tblPr>
@@ -1112,30 +1086,16 @@
           <w:rFonts w:ascii="Arial" w:hAnsi="Arial" w:cs="Arial"/>
         </w:rPr>
       </w:pPr>
-    </w:p>
-    <w:p>
-      <w:pPr>
-        <w:rPr>
-          <w:rFonts w:ascii="Arial" w:hAnsi="Arial" w:cs="Arial"/>
-        </w:rPr>
-      </w:pPr>
       <w:r>
         <w:rPr>
           <w:rFonts w:ascii="Arial" w:hAnsi="Arial" w:cs="Arial"/>
         </w:rPr>
         <w:br w:type="page"/>
       </w:r>
-    </w:p>
-    <w:p>
-      <w:pPr>
-        <w:rPr>
-          <w:rFonts w:ascii="Arial" w:hAnsi="Arial" w:cs="Arial"/>
-        </w:rPr>
-      </w:pPr>
     </w:p>
     <w:tbl>
       <w:tblPr>
-        <w:tblStyle w:val="TableGrid"/>
+        <w:tblStyle w:val="Tablaconcuadrcula"/>
         <w:tblW w:w="0" w:type="auto"/>
         <w:tblBorders>
           <w:top w:val="none" w:sz="0" w:space="0" w:color="auto"/>
@@ -1171,6 +1131,7 @@
                 <w:b/>
                 <w:sz w:val="28"/>
               </w:rPr>
+              <w:lastRenderedPageBreak/>
               <w:t>Analytic</w:t>
             </w:r>
             <w:r>
@@ -1205,12 +1166,70 @@
       <w:pPr>
         <w:rPr>
           <w:rFonts w:ascii="Arial" w:hAnsi="Arial" w:cs="Arial"/>
-        </w:rPr>
-      </w:pPr>
-    </w:p>
-    <w:p>
-      <w:pPr>
-        <w:pStyle w:val="ListParagraph"/>
+          <w:bCs/>
+        </w:rPr>
+      </w:pPr>
+    </w:p>
+    <w:p>
+      <w:pPr>
+        <w:pStyle w:val="Prrafodelista"/>
+        <w:numPr>
+          <w:ilvl w:val="0"/>
+          <w:numId w:val="8"/>
+        </w:numPr>
+        <w:rPr>
+          <w:rFonts w:ascii="Arial" w:hAnsi="Arial" w:cs="Arial"/>
+          <w:b/>
+        </w:rPr>
+      </w:pPr>
+      <w:r>
+        <w:rPr>
+          <w:rFonts w:ascii="Arial" w:hAnsi="Arial" w:cs="Arial"/>
+          <w:b/>
+        </w:rPr>
+        <w:t>Metadata for ‘</w:t>
+      </w:r>
+      <w:proofErr w:type="spellStart"/>
+      <w:r>
+        <w:rPr>
+          <w:rFonts w:ascii="Arial" w:hAnsi="Arial" w:cs="Arial"/>
+          <w:b/>
+        </w:rPr>
+        <w:t>Filename</w:t>
+      </w:r>
+      <w:r>
+        <w:rPr>
+          <w:rFonts w:ascii="Arial" w:hAnsi="Arial" w:cs="Arial"/>
+          <w:b/>
+        </w:rPr>
+        <w:t>.</w:t>
+      </w:r>
+      <w:r>
+        <w:rPr>
+          <w:rFonts w:ascii="Arial" w:hAnsi="Arial" w:cs="Arial"/>
+          <w:b/>
+        </w:rPr>
+        <w:t>EXT</w:t>
+      </w:r>
+      <w:proofErr w:type="spellEnd"/>
+      <w:r>
+        <w:rPr>
+          <w:rFonts w:ascii="Arial" w:hAnsi="Arial" w:cs="Arial"/>
+          <w:b/>
+        </w:rPr>
+        <w:t>’</w:t>
+      </w:r>
+    </w:p>
+    <w:p>
+      <w:pPr>
+        <w:rPr>
+          <w:rFonts w:ascii="Arial" w:hAnsi="Arial" w:cs="Arial"/>
+        </w:rPr>
+      </w:pPr>
+    </w:p>
+    <w:p>
+      <w:pPr>
+        <w:pStyle w:val="Prrafodelista"/>
         <w:numPr>
           <w:ilvl w:val="0"/>
           <w:numId w:val="2"/>
@@ -1260,7 +1279,7 @@
     </w:p>
     <w:p>
       <w:pPr>
-        <w:pStyle w:val="ListParagraph"/>
+        <w:pStyle w:val="Prrafodelista"/>
         <w:numPr>
           <w:ilvl w:val="0"/>
           <w:numId w:val="2"/>
@@ -1273,44 +1292,50 @@
         <w:rPr>
           <w:rFonts w:ascii="Arial" w:hAnsi="Arial" w:cs="Arial"/>
         </w:rPr>
-        <w:t>B</w:t>
-      </w:r>
-      <w:r>
-        <w:rPr>
-          <w:rFonts w:ascii="Arial" w:hAnsi="Arial" w:cs="Arial"/>
-        </w:rPr>
-        <w:t>ibliographic citation</w:t>
-      </w:r>
-      <w:r>
-        <w:rPr>
-          <w:rFonts w:ascii="Arial" w:hAnsi="Arial" w:cs="Arial"/>
-        </w:rPr>
-        <w:t>:</w:t>
-      </w:r>
-    </w:p>
-    <w:p>
-      <w:pPr>
-        <w:rPr>
-          <w:rFonts w:ascii="Arial" w:hAnsi="Arial" w:cs="Arial"/>
-        </w:rPr>
-      </w:pPr>
-      <w:r>
-        <w:rPr>
-          <w:rFonts w:ascii="Arial" w:hAnsi="Arial" w:cs="Arial"/>
-        </w:rPr>
-        <w:t>&lt;Paper reference(s).&gt;</w:t>
-      </w:r>
-    </w:p>
-    <w:p>
-      <w:pPr>
-        <w:rPr>
-          <w:rFonts w:ascii="Arial" w:hAnsi="Arial" w:cs="Arial"/>
-        </w:rPr>
-      </w:pPr>
-    </w:p>
-    <w:p>
-      <w:pPr>
-        <w:pStyle w:val="ListParagraph"/>
+        <w:t>Instructions to replicate/update the file:</w:t>
+      </w:r>
+    </w:p>
+    <w:p>
+      <w:pPr>
+        <w:rPr>
+          <w:rFonts w:ascii="Arial" w:hAnsi="Arial" w:cs="Arial"/>
+        </w:rPr>
+      </w:pPr>
+      <w:r>
+        <w:rPr>
+          <w:rFonts w:ascii="Arial" w:hAnsi="Arial" w:cs="Arial"/>
+        </w:rPr>
+        <w:t>&lt;</w:t>
+      </w:r>
+      <w:r>
+        <w:rPr>
+          <w:rFonts w:ascii="Arial" w:hAnsi="Arial" w:cs="Arial"/>
+        </w:rPr>
+        <w:t>Software that generates the file, c</w:t>
+      </w:r>
+      <w:r>
+        <w:rPr>
+          <w:rFonts w:ascii="Arial" w:hAnsi="Arial" w:cs="Arial"/>
+        </w:rPr>
+        <w:t>odes to run</w:t>
+      </w:r>
+      <w:r>
+        <w:rPr>
+          <w:rFonts w:ascii="Arial" w:hAnsi="Arial" w:cs="Arial"/>
+        </w:rPr>
+        <w:t>, considerations.&gt;</w:t>
+      </w:r>
+    </w:p>
+    <w:p>
+      <w:pPr>
+        <w:rPr>
+          <w:rFonts w:ascii="Arial" w:hAnsi="Arial" w:cs="Arial"/>
+        </w:rPr>
+      </w:pPr>
+    </w:p>
+    <w:p>
+      <w:pPr>
+        <w:pStyle w:val="Prrafodelista"/>
         <w:numPr>
           <w:ilvl w:val="0"/>
           <w:numId w:val="2"/>
@@ -1323,32 +1348,70 @@
         <w:rPr>
           <w:rFonts w:ascii="Arial" w:hAnsi="Arial" w:cs="Arial"/>
         </w:rPr>
-        <w:t>Source of the data:</w:t>
-      </w:r>
-    </w:p>
-    <w:p>
-      <w:pPr>
-        <w:rPr>
-          <w:rFonts w:ascii="Arial" w:hAnsi="Arial" w:cs="Arial"/>
-        </w:rPr>
-      </w:pPr>
-      <w:r>
-        <w:rPr>
-          <w:rFonts w:ascii="Arial" w:hAnsi="Arial" w:cs="Arial"/>
-        </w:rPr>
-        <w:t xml:space="preserve">&lt;URL address(es) or platform(s). Availability: public, restricted, licensed.&gt; </w:t>
-      </w:r>
-    </w:p>
-    <w:p>
-      <w:pPr>
-        <w:rPr>
-          <w:rFonts w:ascii="Arial" w:hAnsi="Arial" w:cs="Arial"/>
-        </w:rPr>
-      </w:pPr>
-    </w:p>
-    <w:p>
-      <w:pPr>
-        <w:pStyle w:val="ListParagraph"/>
+        <w:t>Additional information:</w:t>
+      </w:r>
+    </w:p>
+    <w:p>
+      <w:pPr>
+        <w:rPr>
+          <w:rFonts w:ascii="Arial" w:hAnsi="Arial" w:cs="Arial"/>
+        </w:rPr>
+      </w:pPr>
+      <w:r>
+        <w:rPr>
+          <w:rFonts w:ascii="Arial" w:hAnsi="Arial" w:cs="Arial"/>
+        </w:rPr>
+        <w:t>&lt;</w:t>
+      </w:r>
+      <w:r>
+        <w:rPr>
+          <w:rFonts w:ascii="Arial" w:hAnsi="Arial" w:cs="Arial"/>
+        </w:rPr>
+        <w:t>Variables not included</w:t>
+      </w:r>
+      <w:r>
+        <w:rPr>
+          <w:rFonts w:ascii="Arial" w:hAnsi="Arial" w:cs="Arial"/>
+        </w:rPr>
+        <w:t xml:space="preserve"> in file</w:t>
+      </w:r>
+      <w:r>
+        <w:rPr>
+          <w:rFonts w:ascii="Arial" w:hAnsi="Arial" w:cs="Arial"/>
+        </w:rPr>
+        <w:t xml:space="preserve"> due to license restrictions</w:t>
+      </w:r>
+      <w:r>
+        <w:rPr>
+          <w:rFonts w:ascii="Arial" w:hAnsi="Arial" w:cs="Arial"/>
+        </w:rPr>
+        <w:t xml:space="preserve">, </w:t>
+      </w:r>
+      <w:r>
+        <w:rPr>
+          <w:rFonts w:ascii="Arial" w:hAnsi="Arial" w:cs="Arial"/>
+        </w:rPr>
+        <w:t>structure of the data (e.g. long vs wide format).</w:t>
+      </w:r>
+      <w:r>
+        <w:rPr>
+          <w:rFonts w:ascii="Arial" w:hAnsi="Arial" w:cs="Arial"/>
+        </w:rPr>
+        <w:t>&gt;</w:t>
+      </w:r>
+    </w:p>
+    <w:p>
+      <w:pPr>
+        <w:rPr>
+          <w:rFonts w:ascii="Arial" w:hAnsi="Arial" w:cs="Arial"/>
+        </w:rPr>
+      </w:pPr>
+      <w:bookmarkStart w:id="0" w:name="_GoBack"/>
+      <w:bookmarkEnd w:id="0"/>
+    </w:p>
+    <w:p>
+      <w:pPr>
+        <w:pStyle w:val="Prrafodelista"/>
         <w:numPr>
           <w:ilvl w:val="0"/>
           <w:numId w:val="2"/>
@@ -1361,160 +1424,12 @@
         <w:rPr>
           <w:rFonts w:ascii="Arial" w:hAnsi="Arial" w:cs="Arial"/>
         </w:rPr>
-        <w:t>Instructions to replicate/update the file:</w:t>
-      </w:r>
-    </w:p>
-    <w:p>
-      <w:pPr>
-        <w:rPr>
-          <w:rFonts w:ascii="Arial" w:hAnsi="Arial" w:cs="Arial"/>
-        </w:rPr>
-      </w:pPr>
-      <w:r>
-        <w:rPr>
-          <w:rFonts w:ascii="Arial" w:hAnsi="Arial" w:cs="Arial"/>
-        </w:rPr>
-        <w:t>&lt;D</w:t>
-      </w:r>
-      <w:r>
-        <w:rPr>
-          <w:rFonts w:ascii="Arial" w:hAnsi="Arial" w:cs="Arial"/>
-        </w:rPr>
-        <w:t>escription</w:t>
-      </w:r>
-      <w:r>
-        <w:rPr>
-          <w:rFonts w:ascii="Arial" w:hAnsi="Arial" w:cs="Arial"/>
-        </w:rPr>
-        <w:t xml:space="preserve"> of s</w:t>
-      </w:r>
-      <w:r>
-        <w:rPr>
-          <w:rFonts w:ascii="Arial" w:hAnsi="Arial" w:cs="Arial"/>
-        </w:rPr>
-        <w:t>teps</w:t>
-      </w:r>
-      <w:r>
-        <w:rPr>
-          <w:rFonts w:ascii="Arial" w:hAnsi="Arial" w:cs="Arial"/>
-        </w:rPr>
-        <w:t>, original file name and extension, considerations, manual adjustments, color code, system requirements, warnings.&gt;</w:t>
-      </w:r>
-    </w:p>
-    <w:p>
-      <w:pPr>
-        <w:rPr>
-          <w:rFonts w:ascii="Arial" w:hAnsi="Arial" w:cs="Arial"/>
-        </w:rPr>
-      </w:pPr>
-    </w:p>
-    <w:p>
-      <w:pPr>
-        <w:pStyle w:val="ListParagraph"/>
-        <w:numPr>
-          <w:ilvl w:val="0"/>
-          <w:numId w:val="2"/>
-        </w:numPr>
-        <w:rPr>
-          <w:rFonts w:ascii="Arial" w:hAnsi="Arial" w:cs="Arial"/>
-        </w:rPr>
-      </w:pPr>
-      <w:r>
-        <w:rPr>
-          <w:rFonts w:ascii="Arial" w:hAnsi="Arial" w:cs="Arial"/>
-        </w:rPr>
-        <w:t>Additional information:</w:t>
-      </w:r>
-    </w:p>
-    <w:p>
-      <w:pPr>
-        <w:rPr>
-          <w:rFonts w:ascii="Arial" w:hAnsi="Arial" w:cs="Arial"/>
-        </w:rPr>
-      </w:pPr>
-      <w:r>
-        <w:rPr>
-          <w:rFonts w:ascii="Arial" w:hAnsi="Arial" w:cs="Arial"/>
-        </w:rPr>
-        <w:t>&lt;</w:t>
-      </w:r>
-      <w:r>
-        <w:rPr>
-          <w:rFonts w:ascii="Arial" w:hAnsi="Arial" w:cs="Arial"/>
-        </w:rPr>
-        <w:t xml:space="preserve"> </w:t>
-      </w:r>
-      <w:r>
-        <w:rPr>
-          <w:rFonts w:ascii="Arial" w:hAnsi="Arial" w:cs="Arial"/>
-        </w:rPr>
-        <w:t>L</w:t>
-      </w:r>
-      <w:r>
-        <w:rPr>
-          <w:rFonts w:ascii="Arial" w:hAnsi="Arial" w:cs="Arial"/>
-        </w:rPr>
-        <w:t>ag in release of information</w:t>
-      </w:r>
-      <w:r>
-        <w:rPr>
-          <w:rFonts w:ascii="Arial" w:hAnsi="Arial" w:cs="Arial"/>
-        </w:rPr>
-        <w:t>, s</w:t>
-      </w:r>
-      <w:r>
-        <w:rPr>
-          <w:rFonts w:ascii="Arial" w:hAnsi="Arial" w:cs="Arial"/>
-        </w:rPr>
-        <w:t>ampling methods and weights, population from which the sample was drawn,</w:t>
-      </w:r>
-      <w:r>
-        <w:rPr>
-          <w:rFonts w:ascii="Arial" w:hAnsi="Arial" w:cs="Arial"/>
-        </w:rPr>
-        <w:t xml:space="preserve"> </w:t>
-      </w:r>
-      <w:r>
-        <w:rPr>
-          <w:rFonts w:ascii="Arial" w:hAnsi="Arial" w:cs="Arial"/>
-        </w:rPr>
-        <w:t>structure of the data (e.g. long vs wide format).</w:t>
-      </w:r>
-      <w:r>
-        <w:rPr>
-          <w:rFonts w:ascii="Arial" w:hAnsi="Arial" w:cs="Arial"/>
-        </w:rPr>
-        <w:t>&gt;</w:t>
-      </w:r>
-    </w:p>
-    <w:p>
-      <w:pPr>
-        <w:rPr>
-          <w:rFonts w:ascii="Arial" w:hAnsi="Arial" w:cs="Arial"/>
-        </w:rPr>
-      </w:pPr>
-    </w:p>
-    <w:p>
-      <w:pPr>
-        <w:pStyle w:val="ListParagraph"/>
-        <w:numPr>
-          <w:ilvl w:val="0"/>
-          <w:numId w:val="2"/>
-        </w:numPr>
-        <w:rPr>
-          <w:rFonts w:ascii="Arial" w:hAnsi="Arial" w:cs="Arial"/>
-        </w:rPr>
-      </w:pPr>
-      <w:r>
-        <w:rPr>
-          <w:rFonts w:ascii="Arial" w:hAnsi="Arial" w:cs="Arial"/>
-        </w:rPr>
         <w:t>Variables in file:</w:t>
       </w:r>
     </w:p>
     <w:tbl>
       <w:tblPr>
-        <w:tblStyle w:val="TableGrid"/>
+        <w:tblStyle w:val="Tablaconcuadrcula"/>
         <w:tblW w:w="0" w:type="auto"/>
         <w:tblLook w:val="04A0" w:firstRow="1" w:lastRow="0" w:firstColumn="1" w:lastColumn="0" w:noHBand="0" w:noVBand="1"/>
       </w:tblPr>
@@ -1756,20 +1671,6 @@
         </w:rPr>
       </w:pPr>
     </w:p>
-    <w:p>
-      <w:pPr>
-        <w:rPr>
-          <w:rFonts w:ascii="Arial" w:hAnsi="Arial" w:cs="Arial"/>
-        </w:rPr>
-      </w:pPr>
-    </w:p>
-    <w:p>
-      <w:pPr>
-        <w:rPr>
-          <w:rFonts w:ascii="Arial" w:hAnsi="Arial" w:cs="Arial"/>
-        </w:rPr>
-      </w:pPr>
-    </w:p>
     <w:sectPr>
       <w:headerReference w:type="default" r:id="rId8"/>
       <w:pgSz w:w="12240" w:h="15840"/>
@@ -1782,7 +1683,7 @@
 </file>
 
 <file path=word/endnotes.xml><?xml version="1.0" encoding="utf-8"?>
-<w:endnotes xmlns:wpc="http://schemas.microsoft.com/office/word/2010/wordprocessingCanvas" xmlns:cx="http://schemas.microsoft.com/office/drawing/2014/chartex" xmlns:cx1="http://schemas.microsoft.com/office/drawing/2015/9/8/chartex" xmlns:cx2="http://schemas.microsoft.com/office/drawing/2015/10/21/chartex" xmlns:cx3="http://schemas.microsoft.com/office/drawing/2016/5/9/chartex" xmlns:cx4="http://schemas.microsoft.com/office/drawing/2016/5/10/chartex" xmlns:cx5="http://schemas.microsoft.com/office/drawing/2016/5/11/chartex" xmlns:cx6="http://schemas.microsoft.com/office/drawing/2016/5/12/chartex" xmlns:cx7="http://schemas.microsoft.com/office/drawing/2016/5/13/chartex" xmlns:cx8="http://schemas.microsoft.com/office/drawing/2016/5/14/chartex" xmlns:mc="http://schemas.openxmlformats.org/markup-compatibility/2006" xmlns:aink="http://schemas.microsoft.com/office/drawing/2016/ink" xmlns:am3d="http://schemas.microsoft.com/office/drawing/2017/model3d" xmlns:o="urn:schemas-microsoft-com:office:office" xmlns:oel="http://schemas.microsoft.com/office/2019/extlst" xmlns:r="http://schemas.openxmlformats.org/officeDocument/2006/relationships" xmlns:m="http://schemas.openxmlformats.org/officeDocument/2006/math" xmlns:v="urn:schemas-microsoft-com:vml" xmlns:wp14="http://schemas.microsoft.com/office/word/2010/wordprocessingDrawing" xmlns:wp="http://schemas.openxmlformats.org/drawingml/2006/wordprocessingDrawing" xmlns:w10="urn:schemas-microsoft-com:office:word" xmlns:w="http://schemas.openxmlformats.org/wordprocessingml/2006/main" xmlns:w14="http://schemas.microsoft.com/office/word/2010/wordml" xmlns:w15="http://schemas.microsoft.com/office/word/2012/wordml" xmlns:w16cex="http://schemas.microsoft.com/office/word/2018/wordml/cex" xmlns:w16cid="http://schemas.microsoft.com/office/word/2016/wordml/cid" xmlns:w16="http://schemas.microsoft.com/office/word/2018/wordml" xmlns:w16sdtdh="http://schemas.microsoft.com/office/word/2020/wordml/sdtdatahash" xmlns:w16se="http://schemas.microsoft.com/office/word/2015/wordml/symex" xmlns:wpg="http://schemas.microsoft.com/office/word/2010/wordprocessingGroup" xmlns:wpi="http://schemas.microsoft.com/office/word/2010/wordprocessingInk" xmlns:wne="http://schemas.microsoft.com/office/word/2006/wordml" xmlns:wps="http://schemas.microsoft.com/office/word/2010/wordprocessingShape" mc:Ignorable="w14 w15 w16se w16cid w16 w16cex w16sdtdh wp14">
+<w:endnotes xmlns:wpc="http://schemas.microsoft.com/office/word/2010/wordprocessingCanvas" xmlns:cx="http://schemas.microsoft.com/office/drawing/2014/chartex" xmlns:cx1="http://schemas.microsoft.com/office/drawing/2015/9/8/chartex" xmlns:cx2="http://schemas.microsoft.com/office/drawing/2015/10/21/chartex" xmlns:cx3="http://schemas.microsoft.com/office/drawing/2016/5/9/chartex" xmlns:cx4="http://schemas.microsoft.com/office/drawing/2016/5/10/chartex" xmlns:cx5="http://schemas.microsoft.com/office/drawing/2016/5/11/chartex" xmlns:cx6="http://schemas.microsoft.com/office/drawing/2016/5/12/chartex" xmlns:cx7="http://schemas.microsoft.com/office/drawing/2016/5/13/chartex" xmlns:cx8="http://schemas.microsoft.com/office/drawing/2016/5/14/chartex" xmlns:mc="http://schemas.openxmlformats.org/markup-compatibility/2006" xmlns:aink="http://schemas.microsoft.com/office/drawing/2016/ink" xmlns:am3d="http://schemas.microsoft.com/office/drawing/2017/model3d" xmlns:o="urn:schemas-microsoft-com:office:office" xmlns:r="http://schemas.openxmlformats.org/officeDocument/2006/relationships" xmlns:m="http://schemas.openxmlformats.org/officeDocument/2006/math" xmlns:v="urn:schemas-microsoft-com:vml" xmlns:wp14="http://schemas.microsoft.com/office/word/2010/wordprocessingDrawing" xmlns:wp="http://schemas.openxmlformats.org/drawingml/2006/wordprocessingDrawing" xmlns:w10="urn:schemas-microsoft-com:office:word" xmlns:w="http://schemas.openxmlformats.org/wordprocessingml/2006/main" xmlns:w14="http://schemas.microsoft.com/office/word/2010/wordml" xmlns:w15="http://schemas.microsoft.com/office/word/2012/wordml" xmlns:w16cid="http://schemas.microsoft.com/office/word/2016/wordml/cid" xmlns:w16se="http://schemas.microsoft.com/office/word/2015/wordml/symex" xmlns:wpg="http://schemas.microsoft.com/office/word/2010/wordprocessingGroup" xmlns:wpi="http://schemas.microsoft.com/office/word/2010/wordprocessingInk" xmlns:wne="http://schemas.microsoft.com/office/word/2006/wordml" xmlns:wps="http://schemas.microsoft.com/office/word/2010/wordprocessingShape" mc:Ignorable="w14 w15 w16se w16cid wp14">
   <w:endnote w:type="separator" w:id="-1">
     <w:p>
       <w:r>
@@ -1801,7 +1702,7 @@
 </file>
 
 <file path=word/footnotes.xml><?xml version="1.0" encoding="utf-8"?>
-<w:footnotes xmlns:wpc="http://schemas.microsoft.com/office/word/2010/wordprocessingCanvas" xmlns:cx="http://schemas.microsoft.com/office/drawing/2014/chartex" xmlns:cx1="http://schemas.microsoft.com/office/drawing/2015/9/8/chartex" xmlns:cx2="http://schemas.microsoft.com/office/drawing/2015/10/21/chartex" xmlns:cx3="http://schemas.microsoft.com/office/drawing/2016/5/9/chartex" xmlns:cx4="http://schemas.microsoft.com/office/drawing/2016/5/10/chartex" xmlns:cx5="http://schemas.microsoft.com/office/drawing/2016/5/11/chartex" xmlns:cx6="http://schemas.microsoft.com/office/drawing/2016/5/12/chartex" xmlns:cx7="http://schemas.microsoft.com/office/drawing/2016/5/13/chartex" xmlns:cx8="http://schemas.microsoft.com/office/drawing/2016/5/14/chartex" xmlns:mc="http://schemas.openxmlformats.org/markup-compatibility/2006" xmlns:aink="http://schemas.microsoft.com/office/drawing/2016/ink" xmlns:am3d="http://schemas.microsoft.com/office/drawing/2017/model3d" xmlns:o="urn:schemas-microsoft-com:office:office" xmlns:oel="http://schemas.microsoft.com/office/2019/extlst" xmlns:r="http://schemas.openxmlformats.org/officeDocument/2006/relationships" xmlns:m="http://schemas.openxmlformats.org/officeDocument/2006/math" xmlns:v="urn:schemas-microsoft-com:vml" xmlns:wp14="http://schemas.microsoft.com/office/word/2010/wordprocessingDrawing" xmlns:wp="http://schemas.openxmlformats.org/drawingml/2006/wordprocessingDrawing" xmlns:w10="urn:schemas-microsoft-com:office:word" xmlns:w="http://schemas.openxmlformats.org/wordprocessingml/2006/main" xmlns:w14="http://schemas.microsoft.com/office/word/2010/wordml" xmlns:w15="http://schemas.microsoft.com/office/word/2012/wordml" xmlns:w16cex="http://schemas.microsoft.com/office/word/2018/wordml/cex" xmlns:w16cid="http://schemas.microsoft.com/office/word/2016/wordml/cid" xmlns:w16="http://schemas.microsoft.com/office/word/2018/wordml" xmlns:w16sdtdh="http://schemas.microsoft.com/office/word/2020/wordml/sdtdatahash" xmlns:w16se="http://schemas.microsoft.com/office/word/2015/wordml/symex" xmlns:wpg="http://schemas.microsoft.com/office/word/2010/wordprocessingGroup" xmlns:wpi="http://schemas.microsoft.com/office/word/2010/wordprocessingInk" xmlns:wne="http://schemas.microsoft.com/office/word/2006/wordml" xmlns:wps="http://schemas.microsoft.com/office/word/2010/wordprocessingShape" mc:Ignorable="w14 w15 w16se w16cid w16 w16cex w16sdtdh wp14">
+<w:footnotes xmlns:wpc="http://schemas.microsoft.com/office/word/2010/wordprocessingCanvas" xmlns:cx="http://schemas.microsoft.com/office/drawing/2014/chartex" xmlns:cx1="http://schemas.microsoft.com/office/drawing/2015/9/8/chartex" xmlns:cx2="http://schemas.microsoft.com/office/drawing/2015/10/21/chartex" xmlns:cx3="http://schemas.microsoft.com/office/drawing/2016/5/9/chartex" xmlns:cx4="http://schemas.microsoft.com/office/drawing/2016/5/10/chartex" xmlns:cx5="http://schemas.microsoft.com/office/drawing/2016/5/11/chartex" xmlns:cx6="http://schemas.microsoft.com/office/drawing/2016/5/12/chartex" xmlns:cx7="http://schemas.microsoft.com/office/drawing/2016/5/13/chartex" xmlns:cx8="http://schemas.microsoft.com/office/drawing/2016/5/14/chartex" xmlns:mc="http://schemas.openxmlformats.org/markup-compatibility/2006" xmlns:aink="http://schemas.microsoft.com/office/drawing/2016/ink" xmlns:am3d="http://schemas.microsoft.com/office/drawing/2017/model3d" xmlns:o="urn:schemas-microsoft-com:office:office" xmlns:r="http://schemas.openxmlformats.org/officeDocument/2006/relationships" xmlns:m="http://schemas.openxmlformats.org/officeDocument/2006/math" xmlns:v="urn:schemas-microsoft-com:vml" xmlns:wp14="http://schemas.microsoft.com/office/word/2010/wordprocessingDrawing" xmlns:wp="http://schemas.openxmlformats.org/drawingml/2006/wordprocessingDrawing" xmlns:w10="urn:schemas-microsoft-com:office:word" xmlns:w="http://schemas.openxmlformats.org/wordprocessingml/2006/main" xmlns:w14="http://schemas.microsoft.com/office/word/2010/wordml" xmlns:w15="http://schemas.microsoft.com/office/word/2012/wordml" xmlns:w16cid="http://schemas.microsoft.com/office/word/2016/wordml/cid" xmlns:w16se="http://schemas.microsoft.com/office/word/2015/wordml/symex" xmlns:wpg="http://schemas.microsoft.com/office/word/2010/wordprocessingGroup" xmlns:wpi="http://schemas.microsoft.com/office/word/2010/wordprocessingInk" xmlns:wne="http://schemas.microsoft.com/office/word/2006/wordml" xmlns:wps="http://schemas.microsoft.com/office/word/2010/wordprocessingShape" mc:Ignorable="w14 w15 w16se w16cid wp14">
   <w:footnote w:type="separator" w:id="-1">
     <w:p>
       <w:r>
@@ -1820,10 +1721,10 @@
 </file>
 
 <file path=word/header1.xml><?xml version="1.0" encoding="utf-8"?>
-<w:hdr xmlns:wpc="http://schemas.microsoft.com/office/word/2010/wordprocessingCanvas" xmlns:cx="http://schemas.microsoft.com/office/drawing/2014/chartex" xmlns:cx1="http://schemas.microsoft.com/office/drawing/2015/9/8/chartex" xmlns:cx2="http://schemas.microsoft.com/office/drawing/2015/10/21/chartex" xmlns:cx3="http://schemas.microsoft.com/office/drawing/2016/5/9/chartex" xmlns:cx4="http://schemas.microsoft.com/office/drawing/2016/5/10/chartex" xmlns:cx5="http://schemas.microsoft.com/office/drawing/2016/5/11/chartex" xmlns:cx6="http://schemas.microsoft.com/office/drawing/2016/5/12/chartex" xmlns:cx7="http://schemas.microsoft.com/office/drawing/2016/5/13/chartex" xmlns:cx8="http://schemas.microsoft.com/office/drawing/2016/5/14/chartex" xmlns:mc="http://schemas.openxmlformats.org/markup-compatibility/2006" xmlns:aink="http://schemas.microsoft.com/office/drawing/2016/ink" xmlns:am3d="http://schemas.microsoft.com/office/drawing/2017/model3d" xmlns:o="urn:schemas-microsoft-com:office:office" xmlns:oel="http://schemas.microsoft.com/office/2019/extlst" xmlns:r="http://schemas.openxmlformats.org/officeDocument/2006/relationships" xmlns:m="http://schemas.openxmlformats.org/officeDocument/2006/math" xmlns:v="urn:schemas-microsoft-com:vml" xmlns:wp14="http://schemas.microsoft.com/office/word/2010/wordprocessingDrawing" xmlns:wp="http://schemas.openxmlformats.org/drawingml/2006/wordprocessingDrawing" xmlns:w10="urn:schemas-microsoft-com:office:word" xmlns:w="http://schemas.openxmlformats.org/wordprocessingml/2006/main" xmlns:w14="http://schemas.microsoft.com/office/word/2010/wordml" xmlns:w15="http://schemas.microsoft.com/office/word/2012/wordml" xmlns:w16cex="http://schemas.microsoft.com/office/word/2018/wordml/cex" xmlns:w16cid="http://schemas.microsoft.com/office/word/2016/wordml/cid" xmlns:w16="http://schemas.microsoft.com/office/word/2018/wordml" xmlns:w16sdtdh="http://schemas.microsoft.com/office/word/2020/wordml/sdtdatahash" xmlns:w16se="http://schemas.microsoft.com/office/word/2015/wordml/symex" xmlns:wpg="http://schemas.microsoft.com/office/word/2010/wordprocessingGroup" xmlns:wpi="http://schemas.microsoft.com/office/word/2010/wordprocessingInk" xmlns:wne="http://schemas.microsoft.com/office/word/2006/wordml" xmlns:wps="http://schemas.microsoft.com/office/word/2010/wordprocessingShape" mc:Ignorable="w14 w15 w16se w16cid w16 w16cex w16sdtdh wp14">
+<w:hdr xmlns:wpc="http://schemas.microsoft.com/office/word/2010/wordprocessingCanvas" xmlns:cx="http://schemas.microsoft.com/office/drawing/2014/chartex" xmlns:cx1="http://schemas.microsoft.com/office/drawing/2015/9/8/chartex" xmlns:cx2="http://schemas.microsoft.com/office/drawing/2015/10/21/chartex" xmlns:cx3="http://schemas.microsoft.com/office/drawing/2016/5/9/chartex" xmlns:cx4="http://schemas.microsoft.com/office/drawing/2016/5/10/chartex" xmlns:cx5="http://schemas.microsoft.com/office/drawing/2016/5/11/chartex" xmlns:cx6="http://schemas.microsoft.com/office/drawing/2016/5/12/chartex" xmlns:cx7="http://schemas.microsoft.com/office/drawing/2016/5/13/chartex" xmlns:cx8="http://schemas.microsoft.com/office/drawing/2016/5/14/chartex" xmlns:mc="http://schemas.openxmlformats.org/markup-compatibility/2006" xmlns:aink="http://schemas.microsoft.com/office/drawing/2016/ink" xmlns:am3d="http://schemas.microsoft.com/office/drawing/2017/model3d" xmlns:o="urn:schemas-microsoft-com:office:office" xmlns:r="http://schemas.openxmlformats.org/officeDocument/2006/relationships" xmlns:m="http://schemas.openxmlformats.org/officeDocument/2006/math" xmlns:v="urn:schemas-microsoft-com:vml" xmlns:wp14="http://schemas.microsoft.com/office/word/2010/wordprocessingDrawing" xmlns:wp="http://schemas.openxmlformats.org/drawingml/2006/wordprocessingDrawing" xmlns:w10="urn:schemas-microsoft-com:office:word" xmlns:w="http://schemas.openxmlformats.org/wordprocessingml/2006/main" xmlns:w14="http://schemas.microsoft.com/office/word/2010/wordml" xmlns:w15="http://schemas.microsoft.com/office/word/2012/wordml" xmlns:w16cid="http://schemas.microsoft.com/office/word/2016/wordml/cid" xmlns:w16se="http://schemas.microsoft.com/office/word/2015/wordml/symex" xmlns:wpg="http://schemas.microsoft.com/office/word/2010/wordprocessingGroup" xmlns:wpi="http://schemas.microsoft.com/office/word/2010/wordprocessingInk" xmlns:wne="http://schemas.microsoft.com/office/word/2006/wordml" xmlns:wps="http://schemas.microsoft.com/office/word/2010/wordprocessingShape" mc:Ignorable="w14 w15 w16se w16cid wp14">
   <w:tbl>
     <w:tblPr>
-      <w:tblStyle w:val="TableGrid"/>
+      <w:tblStyle w:val="Tablaconcuadrcula"/>
       <w:tblW w:w="0" w:type="auto"/>
       <w:tblBorders>
         <w:top w:val="none" w:sz="0" w:space="0" w:color="auto"/>
@@ -1846,7 +1747,7 @@
         </w:tcPr>
         <w:p>
           <w:pPr>
-            <w:pStyle w:val="Header"/>
+            <w:pStyle w:val="Encabezado"/>
           </w:pPr>
         </w:p>
       </w:tc>
@@ -1856,7 +1757,7 @@
         </w:tcPr>
         <w:p>
           <w:pPr>
-            <w:pStyle w:val="Header"/>
+            <w:pStyle w:val="Encabezado"/>
             <w:jc w:val="right"/>
           </w:pPr>
           <w:r>
@@ -1875,7 +1776,7 @@
             <w:rPr>
               <w:noProof/>
             </w:rPr>
-            <w:t>September 2, 2022</w:t>
+            <w:t>September 5, 2022</w:t>
           </w:r>
           <w:r>
             <w:fldChar w:fldCharType="end"/>
@@ -1886,14 +1787,14 @@
   </w:tbl>
   <w:p>
     <w:pPr>
-      <w:pStyle w:val="Header"/>
+      <w:pStyle w:val="Encabezado"/>
     </w:pPr>
   </w:p>
 </w:hdr>
 </file>
 
 <file path=word/numbering.xml><?xml version="1.0" encoding="utf-8"?>
-<w:numbering xmlns:wpc="http://schemas.microsoft.com/office/word/2010/wordprocessingCanvas" xmlns:cx="http://schemas.microsoft.com/office/drawing/2014/chartex" xmlns:cx1="http://schemas.microsoft.com/office/drawing/2015/9/8/chartex" xmlns:cx2="http://schemas.microsoft.com/office/drawing/2015/10/21/chartex" xmlns:cx3="http://schemas.microsoft.com/office/drawing/2016/5/9/chartex" xmlns:cx4="http://schemas.microsoft.com/office/drawing/2016/5/10/chartex" xmlns:cx5="http://schemas.microsoft.com/office/drawing/2016/5/11/chartex" xmlns:cx6="http://schemas.microsoft.com/office/drawing/2016/5/12/chartex" xmlns:cx7="http://schemas.microsoft.com/office/drawing/2016/5/13/chartex" xmlns:cx8="http://schemas.microsoft.com/office/drawing/2016/5/14/chartex" xmlns:mc="http://schemas.openxmlformats.org/markup-compatibility/2006" xmlns:aink="http://schemas.microsoft.com/office/drawing/2016/ink" xmlns:am3d="http://schemas.microsoft.com/office/drawing/2017/model3d" xmlns:o="urn:schemas-microsoft-com:office:office" xmlns:oel="http://schemas.microsoft.com/office/2019/extlst" xmlns:r="http://schemas.openxmlformats.org/officeDocument/2006/relationships" xmlns:m="http://schemas.openxmlformats.org/officeDocument/2006/math" xmlns:v="urn:schemas-microsoft-com:vml" xmlns:wp14="http://schemas.microsoft.com/office/word/2010/wordprocessingDrawing" xmlns:wp="http://schemas.openxmlformats.org/drawingml/2006/wordprocessingDrawing" xmlns:w10="urn:schemas-microsoft-com:office:word" xmlns:w="http://schemas.openxmlformats.org/wordprocessingml/2006/main" xmlns:w14="http://schemas.microsoft.com/office/word/2010/wordml" xmlns:w15="http://schemas.microsoft.com/office/word/2012/wordml" xmlns:w16cex="http://schemas.microsoft.com/office/word/2018/wordml/cex" xmlns:w16cid="http://schemas.microsoft.com/office/word/2016/wordml/cid" xmlns:w16="http://schemas.microsoft.com/office/word/2018/wordml" xmlns:w16sdtdh="http://schemas.microsoft.com/office/word/2020/wordml/sdtdatahash" xmlns:w16se="http://schemas.microsoft.com/office/word/2015/wordml/symex" xmlns:wpg="http://schemas.microsoft.com/office/word/2010/wordprocessingGroup" xmlns:wpi="http://schemas.microsoft.com/office/word/2010/wordprocessingInk" xmlns:wne="http://schemas.microsoft.com/office/word/2006/wordml" xmlns:wps="http://schemas.microsoft.com/office/word/2010/wordprocessingShape" mc:Ignorable="w14 w15 w16se w16cid w16 w16cex w16sdtdh wp14">
+<w:numbering xmlns:wpc="http://schemas.microsoft.com/office/word/2010/wordprocessingCanvas" xmlns:cx="http://schemas.microsoft.com/office/drawing/2014/chartex" xmlns:cx1="http://schemas.microsoft.com/office/drawing/2015/9/8/chartex" xmlns:cx2="http://schemas.microsoft.com/office/drawing/2015/10/21/chartex" xmlns:cx3="http://schemas.microsoft.com/office/drawing/2016/5/9/chartex" xmlns:cx4="http://schemas.microsoft.com/office/drawing/2016/5/10/chartex" xmlns:cx5="http://schemas.microsoft.com/office/drawing/2016/5/11/chartex" xmlns:cx6="http://schemas.microsoft.com/office/drawing/2016/5/12/chartex" xmlns:cx7="http://schemas.microsoft.com/office/drawing/2016/5/13/chartex" xmlns:cx8="http://schemas.microsoft.com/office/drawing/2016/5/14/chartex" xmlns:mc="http://schemas.openxmlformats.org/markup-compatibility/2006" xmlns:aink="http://schemas.microsoft.com/office/drawing/2016/ink" xmlns:am3d="http://schemas.microsoft.com/office/drawing/2017/model3d" xmlns:o="urn:schemas-microsoft-com:office:office" xmlns:r="http://schemas.openxmlformats.org/officeDocument/2006/relationships" xmlns:m="http://schemas.openxmlformats.org/officeDocument/2006/math" xmlns:v="urn:schemas-microsoft-com:vml" xmlns:wp14="http://schemas.microsoft.com/office/word/2010/wordprocessingDrawing" xmlns:wp="http://schemas.openxmlformats.org/drawingml/2006/wordprocessingDrawing" xmlns:w10="urn:schemas-microsoft-com:office:word" xmlns:w="http://schemas.openxmlformats.org/wordprocessingml/2006/main" xmlns:w14="http://schemas.microsoft.com/office/word/2010/wordml" xmlns:w15="http://schemas.microsoft.com/office/word/2012/wordml" xmlns:w16cid="http://schemas.microsoft.com/office/word/2016/wordml/cid" xmlns:w16se="http://schemas.microsoft.com/office/word/2015/wordml/symex" xmlns:wpg="http://schemas.microsoft.com/office/word/2010/wordprocessingGroup" xmlns:wpi="http://schemas.microsoft.com/office/word/2010/wordprocessingInk" xmlns:wne="http://schemas.microsoft.com/office/word/2006/wordml" xmlns:wps="http://schemas.microsoft.com/office/word/2010/wordprocessingShape" mc:Ignorable="w14 w15 w16se w16cid wp14">
   <w:abstractNum w:abstractNumId="0" w15:restartNumberingAfterBreak="0">
     <w:nsid w:val="0DC61A1C"/>
     <w:multiLevelType w:val="hybridMultilevel"/>
@@ -1984,6 +1885,95 @@
     </w:lvl>
   </w:abstractNum>
   <w:abstractNum w:abstractNumId="1" w15:restartNumberingAfterBreak="0">
+    <w:nsid w:val="24743DB7"/>
+    <w:multiLevelType w:val="hybridMultilevel"/>
+    <w:tmpl w:val="9934F24A"/>
+    <w:lvl w:ilvl="0" w:tplc="0409000F">
+      <w:start w:val="1"/>
+      <w:numFmt w:val="decimal"/>
+      <w:lvlText w:val="%1."/>
+      <w:lvlJc w:val="left"/>
+      <w:pPr>
+        <w:ind w:left="720" w:hanging="360"/>
+      </w:pPr>
+      <w:rPr>
+        <w:rFonts w:hint="default"/>
+      </w:rPr>
+    </w:lvl>
+    <w:lvl w:ilvl="1" w:tplc="04090019" w:tentative="1">
+      <w:start w:val="1"/>
+      <w:numFmt w:val="lowerLetter"/>
+      <w:lvlText w:val="%2."/>
+      <w:lvlJc w:val="left"/>
+      <w:pPr>
+        <w:ind w:left="1440" w:hanging="360"/>
+      </w:pPr>
+    </w:lvl>
+    <w:lvl w:ilvl="2" w:tplc="0409001B" w:tentative="1">
+      <w:start w:val="1"/>
+      <w:numFmt w:val="lowerRoman"/>
+      <w:lvlText w:val="%3."/>
+      <w:lvlJc w:val="right"/>
+      <w:pPr>
+        <w:ind w:left="2160" w:hanging="180"/>
+      </w:pPr>
+    </w:lvl>
+    <w:lvl w:ilvl="3" w:tplc="0409000F" w:tentative="1">
+      <w:start w:val="1"/>
+      <w:numFmt w:val="decimal"/>
+      <w:lvlText w:val="%4."/>
+      <w:lvlJc w:val="left"/>
+      <w:pPr>
+        <w:ind w:left="2880" w:hanging="360"/>
+      </w:pPr>
+    </w:lvl>
+    <w:lvl w:ilvl="4" w:tplc="04090019" w:tentative="1">
+      <w:start w:val="1"/>
+      <w:numFmt w:val="lowerLetter"/>
+      <w:lvlText w:val="%5."/>
+      <w:lvlJc w:val="left"/>
+      <w:pPr>
+        <w:ind w:left="3600" w:hanging="360"/>
+      </w:pPr>
+    </w:lvl>
+    <w:lvl w:ilvl="5" w:tplc="0409001B" w:tentative="1">
+      <w:start w:val="1"/>
+      <w:numFmt w:val="lowerRoman"/>
+      <w:lvlText w:val="%6."/>
+      <w:lvlJc w:val="right"/>
+      <w:pPr>
+        <w:ind w:left="4320" w:hanging="180"/>
+      </w:pPr>
+    </w:lvl>
+    <w:lvl w:ilvl="6" w:tplc="0409000F" w:tentative="1">
+      <w:start w:val="1"/>
+      <w:numFmt w:val="decimal"/>
+      <w:lvlText w:val="%7."/>
+      <w:lvlJc w:val="left"/>
+      <w:pPr>
+        <w:ind w:left="5040" w:hanging="360"/>
+      </w:pPr>
+    </w:lvl>
+    <w:lvl w:ilvl="7" w:tplc="04090019" w:tentative="1">
+      <w:start w:val="1"/>
+      <w:numFmt w:val="lowerLetter"/>
+      <w:lvlText w:val="%8."/>
+      <w:lvlJc w:val="left"/>
+      <w:pPr>
+        <w:ind w:left="5760" w:hanging="360"/>
+      </w:pPr>
+    </w:lvl>
+    <w:lvl w:ilvl="8" w:tplc="0409001B" w:tentative="1">
+      <w:start w:val="1"/>
+      <w:numFmt w:val="lowerRoman"/>
+      <w:lvlText w:val="%9."/>
+      <w:lvlJc w:val="right"/>
+      <w:pPr>
+        <w:ind w:left="6480" w:hanging="180"/>
+      </w:pPr>
+    </w:lvl>
+  </w:abstractNum>
+  <w:abstractNum w:abstractNumId="2" w15:restartNumberingAfterBreak="0">
     <w:nsid w:val="25E62B97"/>
     <w:multiLevelType w:val="hybridMultilevel"/>
     <w:tmpl w:val="9934F24A"/>
@@ -2072,7 +2062,7 @@
       </w:pPr>
     </w:lvl>
   </w:abstractNum>
-  <w:abstractNum w:abstractNumId="2" w15:restartNumberingAfterBreak="0">
+  <w:abstractNum w:abstractNumId="3" w15:restartNumberingAfterBreak="0">
     <w:nsid w:val="32EF26E7"/>
     <w:multiLevelType w:val="hybridMultilevel"/>
     <w:tmpl w:val="2DB4BB18"/>
@@ -2185,7 +2175,7 @@
       </w:rPr>
     </w:lvl>
   </w:abstractNum>
-  <w:abstractNum w:abstractNumId="3" w15:restartNumberingAfterBreak="0">
+  <w:abstractNum w:abstractNumId="4" w15:restartNumberingAfterBreak="0">
     <w:nsid w:val="33D06D69"/>
     <w:multiLevelType w:val="hybridMultilevel"/>
     <w:tmpl w:val="51AED032"/>
@@ -2298,7 +2288,7 @@
       </w:rPr>
     </w:lvl>
   </w:abstractNum>
-  <w:abstractNum w:abstractNumId="4" w15:restartNumberingAfterBreak="0">
+  <w:abstractNum w:abstractNumId="5" w15:restartNumberingAfterBreak="0">
     <w:nsid w:val="3F93191A"/>
     <w:multiLevelType w:val="hybridMultilevel"/>
     <w:tmpl w:val="9934F24A"/>
@@ -2387,7 +2377,7 @@
       </w:pPr>
     </w:lvl>
   </w:abstractNum>
-  <w:abstractNum w:abstractNumId="5" w15:restartNumberingAfterBreak="0">
+  <w:abstractNum w:abstractNumId="6" w15:restartNumberingAfterBreak="0">
     <w:nsid w:val="42366080"/>
     <w:multiLevelType w:val="hybridMultilevel"/>
     <w:tmpl w:val="EFCC222E"/>
@@ -2476,7 +2466,7 @@
       </w:pPr>
     </w:lvl>
   </w:abstractNum>
-  <w:abstractNum w:abstractNumId="6" w15:restartNumberingAfterBreak="0">
+  <w:abstractNum w:abstractNumId="7" w15:restartNumberingAfterBreak="0">
     <w:nsid w:val="533262F6"/>
     <w:multiLevelType w:val="hybridMultilevel"/>
     <w:tmpl w:val="B3D46826"/>
@@ -2565,32 +2555,35 @@
       </w:pPr>
     </w:lvl>
   </w:abstractNum>
-  <w:num w:numId="1" w16cid:durableId="1364332301">
-    <w:abstractNumId w:val="1"/>
+  <w:num w:numId="1">
+    <w:abstractNumId w:val="2"/>
   </w:num>
-  <w:num w:numId="2" w16cid:durableId="1643457769">
+  <w:num w:numId="2">
+    <w:abstractNumId w:val="4"/>
+  </w:num>
+  <w:num w:numId="3">
+    <w:abstractNumId w:val="6"/>
+  </w:num>
+  <w:num w:numId="4">
+    <w:abstractNumId w:val="7"/>
+  </w:num>
+  <w:num w:numId="5">
+    <w:abstractNumId w:val="0"/>
+  </w:num>
+  <w:num w:numId="6">
+    <w:abstractNumId w:val="5"/>
+  </w:num>
+  <w:num w:numId="7">
     <w:abstractNumId w:val="3"/>
   </w:num>
-  <w:num w:numId="3" w16cid:durableId="1514496908">
-    <w:abstractNumId w:val="5"/>
-  </w:num>
-  <w:num w:numId="4" w16cid:durableId="523203702">
-    <w:abstractNumId w:val="6"/>
-  </w:num>
-  <w:num w:numId="5" w16cid:durableId="1792893629">
-    <w:abstractNumId w:val="0"/>
-  </w:num>
-  <w:num w:numId="6" w16cid:durableId="602496860">
-    <w:abstractNumId w:val="4"/>
-  </w:num>
-  <w:num w:numId="7" w16cid:durableId="1268662030">
-    <w:abstractNumId w:val="2"/>
+  <w:num w:numId="8">
+    <w:abstractNumId w:val="1"/>
   </w:num>
 </w:numbering>
 </file>
 
 <file path=word/styles.xml><?xml version="1.0" encoding="utf-8"?>
-<w:styles xmlns:mc="http://schemas.openxmlformats.org/markup-compatibility/2006" xmlns:r="http://schemas.openxmlformats.org/officeDocument/2006/relationships" xmlns:w="http://schemas.openxmlformats.org/wordprocessingml/2006/main" xmlns:w14="http://schemas.microsoft.com/office/word/2010/wordml" xmlns:w15="http://schemas.microsoft.com/office/word/2012/wordml" xmlns:w16cex="http://schemas.microsoft.com/office/word/2018/wordml/cex" xmlns:w16cid="http://schemas.microsoft.com/office/word/2016/wordml/cid" xmlns:w16="http://schemas.microsoft.com/office/word/2018/wordml" xmlns:w16sdtdh="http://schemas.microsoft.com/office/word/2020/wordml/sdtdatahash" xmlns:w16se="http://schemas.microsoft.com/office/word/2015/wordml/symex" mc:Ignorable="w14 w15 w16se w16cid w16 w16cex w16sdtdh">
+<w:styles xmlns:mc="http://schemas.openxmlformats.org/markup-compatibility/2006" xmlns:r="http://schemas.openxmlformats.org/officeDocument/2006/relationships" xmlns:w="http://schemas.openxmlformats.org/wordprocessingml/2006/main" xmlns:w14="http://schemas.microsoft.com/office/word/2010/wordml" xmlns:w15="http://schemas.microsoft.com/office/word/2012/wordml" xmlns:w16cid="http://schemas.microsoft.com/office/word/2016/wordml/cid" xmlns:w16se="http://schemas.microsoft.com/office/word/2015/wordml/symex" mc:Ignorable="w14 w15 w16se w16cid">
   <w:docDefaults>
     <w:rPrDefault>
       <w:rPr>
@@ -2602,7 +2595,7 @@
     </w:rPrDefault>
     <w:pPrDefault/>
   </w:docDefaults>
-  <w:latentStyles w:defLockedState="0" w:defUIPriority="99" w:defSemiHidden="0" w:defUnhideWhenUsed="0" w:defQFormat="0" w:count="376">
+  <w:latentStyles w:defLockedState="0" w:defUIPriority="99" w:defSemiHidden="0" w:defUnhideWhenUsed="0" w:defQFormat="0" w:count="375">
     <w:lsdException w:name="Normal" w:uiPriority="0" w:qFormat="1"/>
     <w:lsdException w:name="heading 1" w:uiPriority="9" w:qFormat="1"/>
     <w:lsdException w:name="heading 2" w:semiHidden="1" w:uiPriority="9" w:unhideWhenUsed="1" w:qFormat="1"/>
@@ -2708,6 +2701,7 @@
     <w:lsdException w:name="HTML Sample" w:semiHidden="1" w:unhideWhenUsed="1"/>
     <w:lsdException w:name="HTML Typewriter" w:semiHidden="1" w:unhideWhenUsed="1"/>
     <w:lsdException w:name="HTML Variable" w:semiHidden="1" w:unhideWhenUsed="1"/>
+    <w:lsdException w:name="Normal Table" w:semiHidden="1" w:unhideWhenUsed="1"/>
     <w:lsdException w:name="annotation subject" w:semiHidden="1" w:unhideWhenUsed="1"/>
     <w:lsdException w:name="No List" w:semiHidden="1" w:unhideWhenUsed="1"/>
     <w:lsdException w:name="Outline List 1" w:semiHidden="1" w:unhideWhenUsed="1"/>
@@ -2754,8 +2748,10 @@
     <w:lsdException w:name="Table Subtle 2" w:semiHidden="1" w:unhideWhenUsed="1"/>
     <w:lsdException w:name="Table Web 1" w:semiHidden="1" w:unhideWhenUsed="1"/>
     <w:lsdException w:name="Table Web 2" w:semiHidden="1" w:unhideWhenUsed="1"/>
+    <w:lsdException w:name="Table Web 3" w:semiHidden="1" w:unhideWhenUsed="1"/>
     <w:lsdException w:name="Balloon Text" w:semiHidden="1" w:unhideWhenUsed="1"/>
     <w:lsdException w:name="Table Grid" w:uiPriority="39"/>
+    <w:lsdException w:name="Table Theme" w:semiHidden="1" w:unhideWhenUsed="1"/>
     <w:lsdException w:name="Placeholder Text" w:semiHidden="1"/>
     <w:lsdException w:name="No Spacing" w:uiPriority="1" w:qFormat="1"/>
     <w:lsdException w:name="Light Shading" w:uiPriority="60"/>
@@ -2975,17 +2971,16 @@
     <w:lsdException w:name="Smart Hyperlink" w:semiHidden="1" w:unhideWhenUsed="1"/>
     <w:lsdException w:name="Hashtag" w:semiHidden="1" w:unhideWhenUsed="1"/>
     <w:lsdException w:name="Unresolved Mention" w:semiHidden="1" w:unhideWhenUsed="1"/>
-    <w:lsdException w:name="Smart Link" w:semiHidden="1" w:unhideWhenUsed="1"/>
   </w:latentStyles>
   <w:style w:type="paragraph" w:default="1" w:styleId="Normal">
     <w:name w:val="Normal"/>
     <w:qFormat/>
   </w:style>
-  <w:style w:type="paragraph" w:styleId="Heading1">
+  <w:style w:type="paragraph" w:styleId="Ttulo1">
     <w:name w:val="heading 1"/>
     <w:basedOn w:val="Normal"/>
     <w:next w:val="Normal"/>
-    <w:link w:val="Heading1Char"/>
+    <w:link w:val="Ttulo1Car"/>
     <w:uiPriority w:val="9"/>
     <w:qFormat/>
     <w:rsid w:val="00BF2829"/>
@@ -3002,13 +2997,13 @@
       <w:szCs w:val="32"/>
     </w:rPr>
   </w:style>
-  <w:style w:type="character" w:default="1" w:styleId="DefaultParagraphFont">
+  <w:style w:type="character" w:default="1" w:styleId="Fuentedeprrafopredeter">
     <w:name w:val="Default Paragraph Font"/>
     <w:uiPriority w:val="1"/>
     <w:semiHidden/>
     <w:unhideWhenUsed/>
   </w:style>
-  <w:style w:type="table" w:default="1" w:styleId="TableNormal">
+  <w:style w:type="table" w:default="1" w:styleId="Tablanormal">
     <w:name w:val="Normal Table"/>
     <w:uiPriority w:val="99"/>
     <w:semiHidden/>
@@ -3023,16 +3018,16 @@
       </w:tblCellMar>
     </w:tblPr>
   </w:style>
-  <w:style w:type="numbering" w:default="1" w:styleId="NoList">
+  <w:style w:type="numbering" w:default="1" w:styleId="Sinlista">
     <w:name w:val="No List"/>
     <w:uiPriority w:val="99"/>
     <w:semiHidden/>
     <w:unhideWhenUsed/>
   </w:style>
-  <w:style w:type="paragraph" w:styleId="Header">
+  <w:style w:type="paragraph" w:styleId="Encabezado">
     <w:name w:val="header"/>
     <w:basedOn w:val="Normal"/>
-    <w:link w:val="HeaderChar"/>
+    <w:link w:val="EncabezadoCar"/>
     <w:uiPriority w:val="99"/>
     <w:unhideWhenUsed/>
     <w:rsid w:val="001D4FA5"/>
@@ -3043,17 +3038,17 @@
       </w:tabs>
     </w:pPr>
   </w:style>
-  <w:style w:type="character" w:customStyle="1" w:styleId="HeaderChar">
-    <w:name w:val="Header Char"/>
-    <w:basedOn w:val="DefaultParagraphFont"/>
-    <w:link w:val="Header"/>
+  <w:style w:type="character" w:customStyle="1" w:styleId="EncabezadoCar">
+    <w:name w:val="Encabezado Car"/>
+    <w:basedOn w:val="Fuentedeprrafopredeter"/>
+    <w:link w:val="Encabezado"/>
     <w:uiPriority w:val="99"/>
     <w:rsid w:val="001D4FA5"/>
   </w:style>
-  <w:style w:type="paragraph" w:styleId="Footer">
+  <w:style w:type="paragraph" w:styleId="Piedepgina">
     <w:name w:val="footer"/>
     <w:basedOn w:val="Normal"/>
-    <w:link w:val="FooterChar"/>
+    <w:link w:val="PiedepginaCar"/>
     <w:uiPriority w:val="99"/>
     <w:unhideWhenUsed/>
     <w:rsid w:val="001D4FA5"/>
@@ -3064,16 +3059,16 @@
       </w:tabs>
     </w:pPr>
   </w:style>
-  <w:style w:type="character" w:customStyle="1" w:styleId="FooterChar">
-    <w:name w:val="Footer Char"/>
-    <w:basedOn w:val="DefaultParagraphFont"/>
-    <w:link w:val="Footer"/>
+  <w:style w:type="character" w:customStyle="1" w:styleId="PiedepginaCar">
+    <w:name w:val="Pie de página Car"/>
+    <w:basedOn w:val="Fuentedeprrafopredeter"/>
+    <w:link w:val="Piedepgina"/>
     <w:uiPriority w:val="99"/>
     <w:rsid w:val="001D4FA5"/>
   </w:style>
-  <w:style w:type="table" w:styleId="TableGrid">
+  <w:style w:type="table" w:styleId="Tablaconcuadrcula">
     <w:name w:val="Table Grid"/>
-    <w:basedOn w:val="TableNormal"/>
+    <w:basedOn w:val="Tablanormal"/>
     <w:uiPriority w:val="39"/>
     <w:rsid w:val="001D4FA5"/>
     <w:tblPr>
@@ -3087,10 +3082,10 @@
       </w:tblBorders>
     </w:tblPr>
   </w:style>
-  <w:style w:type="paragraph" w:styleId="FootnoteText">
+  <w:style w:type="paragraph" w:styleId="Textonotapie">
     <w:name w:val="footnote text"/>
     <w:basedOn w:val="Normal"/>
-    <w:link w:val="FootnoteTextChar"/>
+    <w:link w:val="TextonotapieCar"/>
     <w:uiPriority w:val="99"/>
     <w:semiHidden/>
     <w:unhideWhenUsed/>
@@ -3100,10 +3095,10 @@
       <w:szCs w:val="20"/>
     </w:rPr>
   </w:style>
-  <w:style w:type="character" w:customStyle="1" w:styleId="FootnoteTextChar">
-    <w:name w:val="Footnote Text Char"/>
-    <w:basedOn w:val="DefaultParagraphFont"/>
-    <w:link w:val="FootnoteText"/>
+  <w:style w:type="character" w:customStyle="1" w:styleId="TextonotapieCar">
+    <w:name w:val="Texto nota pie Car"/>
+    <w:basedOn w:val="Fuentedeprrafopredeter"/>
+    <w:link w:val="Textonotapie"/>
     <w:uiPriority w:val="99"/>
     <w:semiHidden/>
     <w:rsid w:val="001D4FA5"/>
@@ -3112,9 +3107,9 @@
       <w:szCs w:val="20"/>
     </w:rPr>
   </w:style>
-  <w:style w:type="character" w:styleId="FootnoteReference">
+  <w:style w:type="character" w:styleId="Refdenotaalpie">
     <w:name w:val="footnote reference"/>
-    <w:basedOn w:val="DefaultParagraphFont"/>
+    <w:basedOn w:val="Fuentedeprrafopredeter"/>
     <w:uiPriority w:val="99"/>
     <w:semiHidden/>
     <w:unhideWhenUsed/>
@@ -3123,9 +3118,9 @@
       <w:vertAlign w:val="superscript"/>
     </w:rPr>
   </w:style>
-  <w:style w:type="character" w:styleId="Hyperlink">
+  <w:style w:type="character" w:styleId="Hipervnculo">
     <w:name w:val="Hyperlink"/>
-    <w:basedOn w:val="DefaultParagraphFont"/>
+    <w:basedOn w:val="Fuentedeprrafopredeter"/>
     <w:uiPriority w:val="99"/>
     <w:unhideWhenUsed/>
     <w:rsid w:val="001D4FA5"/>
@@ -3136,7 +3131,7 @@
   </w:style>
   <w:style w:type="character" w:customStyle="1" w:styleId="UnresolvedMention1">
     <w:name w:val="Unresolved Mention1"/>
-    <w:basedOn w:val="DefaultParagraphFont"/>
+    <w:basedOn w:val="Fuentedeprrafopredeter"/>
     <w:uiPriority w:val="99"/>
     <w:rsid w:val="001D4FA5"/>
     <w:rPr>
@@ -3144,7 +3139,7 @@
       <w:shd w:val="clear" w:color="auto" w:fill="E6E6E6"/>
     </w:rPr>
   </w:style>
-  <w:style w:type="paragraph" w:styleId="ListParagraph">
+  <w:style w:type="paragraph" w:styleId="Prrafodelista">
     <w:name w:val="List Paragraph"/>
     <w:basedOn w:val="Normal"/>
     <w:uiPriority w:val="34"/>
@@ -3155,10 +3150,10 @@
       <w:contextualSpacing/>
     </w:pPr>
   </w:style>
-  <w:style w:type="character" w:customStyle="1" w:styleId="Heading1Char">
-    <w:name w:val="Heading 1 Char"/>
-    <w:basedOn w:val="DefaultParagraphFont"/>
-    <w:link w:val="Heading1"/>
+  <w:style w:type="character" w:customStyle="1" w:styleId="Ttulo1Car">
+    <w:name w:val="Título 1 Car"/>
+    <w:basedOn w:val="Fuentedeprrafopredeter"/>
+    <w:link w:val="Ttulo1"/>
     <w:uiPriority w:val="9"/>
     <w:rsid w:val="00BF2829"/>
     <w:rPr>
@@ -3168,9 +3163,9 @@
       <w:szCs w:val="32"/>
     </w:rPr>
   </w:style>
-  <w:style w:type="paragraph" w:styleId="TOCHeading">
+  <w:style w:type="paragraph" w:styleId="TtuloTDC">
     <w:name w:val="TOC Heading"/>
-    <w:basedOn w:val="Heading1"/>
+    <w:basedOn w:val="Ttulo1"/>
     <w:next w:val="Normal"/>
     <w:uiPriority w:val="39"/>
     <w:unhideWhenUsed/>
@@ -3187,9 +3182,9 @@
       <w:szCs w:val="28"/>
     </w:rPr>
   </w:style>
-  <w:style w:type="character" w:styleId="EndnoteReference">
+  <w:style w:type="character" w:styleId="Refdenotaalfinal">
     <w:name w:val="endnote reference"/>
-    <w:basedOn w:val="DefaultParagraphFont"/>
+    <w:basedOn w:val="Fuentedeprrafopredeter"/>
     <w:uiPriority w:val="99"/>
     <w:semiHidden/>
     <w:unhideWhenUsed/>
@@ -3198,9 +3193,9 @@
       <w:vertAlign w:val="superscript"/>
     </w:rPr>
   </w:style>
-  <w:style w:type="character" w:styleId="UnresolvedMention">
+  <w:style w:type="character" w:styleId="Mencinsinresolver">
     <w:name w:val="Unresolved Mention"/>
-    <w:basedOn w:val="DefaultParagraphFont"/>
+    <w:basedOn w:val="Fuentedeprrafopredeter"/>
     <w:uiPriority w:val="99"/>
     <w:semiHidden/>
     <w:unhideWhenUsed/>
@@ -3479,7 +3474,7 @@
 </file>
 
 <file path=customXml/itemProps1.xml><?xml version="1.0" encoding="utf-8"?>
-<ds:datastoreItem xmlns:ds="http://schemas.openxmlformats.org/officeDocument/2006/customXml" ds:itemID="{0C3BCB10-21A2-4FC6-BAD4-935063E17BA8}">
+<ds:datastoreItem xmlns:ds="http://schemas.openxmlformats.org/officeDocument/2006/customXml" ds:itemID="{1D256EEE-F177-4887-9AD8-ED7BACC8CFDE}">
   <ds:schemaRefs>
     <ds:schemaRef ds:uri="http://schemas.openxmlformats.org/officeDocument/2006/bibliography"/>
   </ds:schemaRefs>

</xml_diff>